<commit_message>
doc: fix documentação file
</commit_message>
<xml_diff>
--- a/Documentação.docx
+++ b/Documentação.docx
@@ -356,14 +356,7 @@
                                 <w:color w:val="000000"/>
                                 <w:sz w:val="20"/>
                               </w:rPr>
-                              <w:t xml:space="preserve">Kadidja </w:t>
-                            </w:r>
-                            <w:r>
-                              <w:rPr>
-                                <w:color w:val="000000"/>
-                                <w:sz w:val="20"/>
-                              </w:rPr>
-                              <w:t>Valéria Reginaldo de Oliveira¹ Orientador</w:t>
+                              <w:t>Kadidja Valéria Reginaldo de Oliveira¹ Orientador</w:t>
                             </w:r>
                           </w:p>
                           <w:p>
@@ -605,42 +598,7 @@
                                 <w:color w:val="000000"/>
                                 <w:sz w:val="20"/>
                               </w:rPr>
-                              <w:t>:</w:t>
-                            </w:r>
-                            <w:r>
-                              <w:rPr>
-                                <w:color w:val="000000"/>
-                                <w:sz w:val="20"/>
-                              </w:rPr>
-                              <w:t xml:space="preserve"> </w:t>
-                            </w:r>
-                            <w:r>
-                              <w:rPr>
-                                <w:color w:val="000000"/>
-                                <w:sz w:val="20"/>
-                              </w:rPr>
-                              <w:t>Bird The Game</w:t>
-                            </w:r>
-                            <w:r>
-                              <w:rPr>
-                                <w:color w:val="000000"/>
-                                <w:sz w:val="20"/>
-                              </w:rPr>
-                              <w:t xml:space="preserve"> é um jogo de ação no estilo arcade, onde o jogador controla um pássaro enfrentando inimigos em um cenário repleto de desafios. O objetivo é derrotar as aves inimigas, que atacam com ovos, enquanto o jogador revida com flechas. A cada fase</w:t>
-                            </w:r>
-                            <w:r>
-                              <w:rPr>
-                                <w:color w:val="000000"/>
-                                <w:sz w:val="20"/>
-                              </w:rPr>
-                              <w:t>, o desafio aumenta, com novos inimigos e padrões de ataque. O jogo, inspirado nos clássicos dos anos 80 e 90, oferece uma jogabilidade rápida e dinâmica, com controles simples e uma experiência envolvente, onde a precisão e a estratégia são fundamentais p</w:t>
-                            </w:r>
-                            <w:r>
-                              <w:rPr>
-                                <w:color w:val="000000"/>
-                                <w:sz w:val="20"/>
-                              </w:rPr>
-                              <w:t>ara avançar.</w:t>
+                              <w:t>: Bird The Game é um jogo de ação no estilo arcade, onde o jogador controla um pássaro enfrentando inimigos em um cenário repleto de desafios. O objetivo é derrotar as aves inimigas, que atacam com ovos, enquanto o jogador revida com flechas. A cada fase, o desafio aumenta, com novos inimigos e padrões de ataque. O jogo, inspirado nos clássicos dos anos 80 e 90, oferece uma jogabilidade rápida e dinâmica, com controles simples e uma experiência envolvente, onde a precisão e a estratégia são fundamentais para avançar.</w:t>
                             </w:r>
                           </w:p>
                           <w:p>
@@ -671,6 +629,14 @@
                             <w:r>
                               <w:rPr>
                                 <w:b/>
+                                <w:color w:val="365F91"/>
+                                <w:sz w:val="20"/>
+                              </w:rPr>
+                              <w:t xml:space="preserve"> </w:t>
+                            </w:r>
+                            <w:r>
+                              <w:rPr>
+                                <w:bCs/>
                                 <w:color w:val="000000"/>
                                 <w:sz w:val="22"/>
                               </w:rPr>
@@ -742,42 +708,7 @@
                           <w:color w:val="000000"/>
                           <w:sz w:val="20"/>
                         </w:rPr>
-                        <w:t>:</w:t>
-                      </w:r>
-                      <w:r>
-                        <w:rPr>
-                          <w:color w:val="000000"/>
-                          <w:sz w:val="20"/>
-                        </w:rPr>
-                        <w:t xml:space="preserve"> </w:t>
-                      </w:r>
-                      <w:r>
-                        <w:rPr>
-                          <w:color w:val="000000"/>
-                          <w:sz w:val="20"/>
-                        </w:rPr>
-                        <w:t>Bird The Game</w:t>
-                      </w:r>
-                      <w:r>
-                        <w:rPr>
-                          <w:color w:val="000000"/>
-                          <w:sz w:val="20"/>
-                        </w:rPr>
-                        <w:t xml:space="preserve"> é um jogo de ação no estilo arcade, onde o jogador controla um pássaro enfrentando inimigos em um cenário repleto de desafios. O objetivo é derrotar as aves inimigas, que atacam com ovos, enquanto o jogador revida com flechas. A cada fase</w:t>
-                      </w:r>
-                      <w:r>
-                        <w:rPr>
-                          <w:color w:val="000000"/>
-                          <w:sz w:val="20"/>
-                        </w:rPr>
-                        <w:t>, o desafio aumenta, com novos inimigos e padrões de ataque. O jogo, inspirado nos clássicos dos anos 80 e 90, oferece uma jogabilidade rápida e dinâmica, com controles simples e uma experiência envolvente, onde a precisão e a estratégia são fundamentais p</w:t>
-                      </w:r>
-                      <w:r>
-                        <w:rPr>
-                          <w:color w:val="000000"/>
-                          <w:sz w:val="20"/>
-                        </w:rPr>
-                        <w:t>ara avançar.</w:t>
+                        <w:t>: Bird The Game é um jogo de ação no estilo arcade, onde o jogador controla um pássaro enfrentando inimigos em um cenário repleto de desafios. O objetivo é derrotar as aves inimigas, que atacam com ovos, enquanto o jogador revida com flechas. A cada fase, o desafio aumenta, com novos inimigos e padrões de ataque. O jogo, inspirado nos clássicos dos anos 80 e 90, oferece uma jogabilidade rápida e dinâmica, com controles simples e uma experiência envolvente, onde a precisão e a estratégia são fundamentais para avançar.</w:t>
                       </w:r>
                     </w:p>
                     <w:p>
@@ -808,6 +739,14 @@
                       <w:r>
                         <w:rPr>
                           <w:b/>
+                          <w:color w:val="365F91"/>
+                          <w:sz w:val="20"/>
+                        </w:rPr>
+                        <w:t xml:space="preserve"> </w:t>
+                      </w:r>
+                      <w:r>
+                        <w:rPr>
+                          <w:bCs/>
                           <w:color w:val="000000"/>
                           <w:sz w:val="22"/>
                         </w:rPr>
@@ -967,28 +906,7 @@
                                 <w:color w:val="000000"/>
                                 <w:sz w:val="20"/>
                               </w:rPr>
-                              <w:t xml:space="preserve">: </w:t>
-                            </w:r>
-                            <w:r>
-                              <w:rPr>
-                                <w:color w:val="000000"/>
-                                <w:sz w:val="20"/>
-                              </w:rPr>
-                              <w:t>Bird The Game</w:t>
-                            </w:r>
-                            <w:r>
-                              <w:rPr>
-                                <w:color w:val="000000"/>
-                                <w:sz w:val="20"/>
-                              </w:rPr>
-                              <w:t xml:space="preserve"> is an action arcade game where the player controls a bird facing enemies in a challenging environment. The goal is to defeat enemy birds, which attack with eggs, while the player retaliates with arrows. As the player progresses, the difficu</w:t>
-                            </w:r>
-                            <w:r>
-                              <w:rPr>
-                                <w:color w:val="000000"/>
-                                <w:sz w:val="20"/>
-                              </w:rPr>
-                              <w:t>lty increases with new enemies and attack patterns. Inspired by the classics of the 80s and 90s, the game offers fast-paced and dynamic gameplay, with simple controls and an engaging experience where precision and strategy are key to advancing.</w:t>
+                              <w:t>: Bird The Game is an action arcade game where the player controls a bird facing enemies in a challenging environment. The goal is to defeat enemy birds, which attack with eggs, while the player retaliates with arrows. As the player progresses, the difficulty increases with new enemies and attack patterns. Inspired by the classics of the 80s and 90s, the game offers fast-paced and dynamic gameplay, with simple controls and an engaging experience where precision and strategy are key to advancing.</w:t>
                             </w:r>
                           </w:p>
                           <w:p>
@@ -1365,7 +1283,7 @@
               </wp:anchor>
             </w:drawing>
           </mc:Choice>
-          <mc:Fallback xmlns:cr="http://schemas.microsoft.com/office/comments/2020/reactions" xmlns="http://schemas.microsoft.com/office/tasks/2019/documenttasks" xmlns:dgm="http://schemas.openxmlformats.org/drawingml/2006/diagram" xmlns:lc="http://schemas.openxmlformats.org/drawingml/2006/lockedCanvas" xmlns:c="http://schemas.openxmlformats.org/drawingml/2006/chart" xmlns:pic="http://schemas.openxmlformats.org/drawingml/2006/picture" xmlns:a="http://schemas.openxmlformats.org/drawingml/2006/main" xmlns:sl="http://schemas.openxmlformats.org/schemaLibrary/2006/main">
+          <mc:Fallback xmlns:sl="http://schemas.openxmlformats.org/schemaLibrary/2006/main" xmlns:a="http://schemas.openxmlformats.org/drawingml/2006/main" xmlns:pic="http://schemas.openxmlformats.org/drawingml/2006/picture" xmlns:c="http://schemas.openxmlformats.org/drawingml/2006/chart" xmlns:lc="http://schemas.openxmlformats.org/drawingml/2006/lockedCanvas" xmlns:dgm="http://schemas.openxmlformats.org/drawingml/2006/diagram" xmlns="http://schemas.microsoft.com/office/tasks/2019/documenttasks" xmlns:cr="http://schemas.microsoft.com/office/comments/2020/reactions">
             <w:drawing>
               <wp:anchor allowOverlap="1" behindDoc="0" distB="4294967295" distT="4294967295" distL="114300" distR="114300" hidden="0" layoutInCell="1" locked="0" relativeHeight="0" simplePos="0">
                 <wp:simplePos x="0" y="0"/>
@@ -1449,19 +1367,7 @@
         <w:rPr>
           <w:color w:val="000000"/>
         </w:rPr>
-        <w:t xml:space="preserve">O jogo é um arcade inspirado nos clássicos do gênero, no qual o jogador controla um pássaro determinado a superar desafios em um cenário repleto de inimigos. Os principais oponentes do jogador são outras aves que atacam constantemente com ovos, enquanto o </w:t>
-      </w:r>
-      <w:r>
-        <w:rPr>
-          <w:color w:val="000000"/>
-        </w:rPr>
-        <w:t>pássaro revida lançando suas próprias flechas. O objetivo é derrotar todos os adversários presentes na fase para avançar, enfrentando desafios progressivamente mais difíceis. A estética remete aos jogos de ação rápidos e dinâmicos dos anos 80 e 90. Cada ní</w:t>
-      </w:r>
-      <w:r>
-        <w:rPr>
-          <w:color w:val="000000"/>
-        </w:rPr>
-        <w:t>vel apresenta adversários com padrões de ataque variados e visuais que estimulam o jogador a continuar mantendo a experiência desafiadora e recompensadora.</w:t>
+        <w:t>O jogo é um arcade inspirado nos clássicos do gênero, no qual o jogador controla um pássaro determinado a superar desafios em um cenário repleto de inimigos. Os principais oponentes do jogador são outras aves que atacam constantemente com ovos, enquanto o pássaro revida lançando suas próprias flechas. O objetivo é derrotar todos os adversários presentes na fase para avançar, enfrentando desafios progressivamente mais difíceis. A estética remete aos jogos de ação rápidos e dinâmicos dos anos 80 e 90. Cada nível apresenta adversários com padrões de ataque variados e visuais que estimulam o jogador a continuar mantendo a experiência desafiadora e recompensadora.</w:t>
       </w:r>
     </w:p>
     <w:p>
@@ -1484,25 +1390,7 @@
         <w:rPr>
           <w:color w:val="000000"/>
         </w:rPr>
-        <w:t>A natureza do problema está em capturar a essência dos clássicos arcades, entregando uma experiência</w:t>
-      </w:r>
-      <w:r>
-        <w:rPr>
-          <w:color w:val="000000"/>
-        </w:rPr>
-        <w:t xml:space="preserve"> de ação rápida e intuitiva. Os desafios incluem equilibrar a dificuldade para garantir que o jogo seja acessível e, ao mesmo tempo, desafiador, criando controles precisos e ataques responsivos para o jogador. Além disso, os adversários têm visuais marcant</w:t>
-      </w:r>
-      <w:r>
-        <w:rPr>
-          <w:color w:val="000000"/>
-        </w:rPr>
-        <w:t>es inspirados em animais, projetados para não sobrecarregar o cenário, mantendo a jogabilidade clara e fluida. Outro aspecto é a criação de uma experiência envolvente dentro da demo, com mecânicas bem definidas e adversários variados que ofereçam um equilí</w:t>
-      </w:r>
-      <w:r>
-        <w:rPr>
-          <w:color w:val="000000"/>
-        </w:rPr>
-        <w:t>brio entre desafio e diversão, mantendo o jogador engajado ao longo de toda a partida.</w:t>
+        <w:t>A natureza do problema está em capturar a essência dos clássicos arcades, entregando uma experiência de ação rápida e intuitiva. Os desafios incluem equilibrar a dificuldade para garantir que o jogo seja acessível e, ao mesmo tempo, desafiador, criando controles precisos e ataques responsivos para o jogador. Além disso, os adversários têm visuais marcantes inspirados em animais, projetados para não sobrecarregar o cenário, mantendo a jogabilidade clara e fluida. Outro aspecto é a criação de uma experiência envolvente dentro da demo, com mecânicas bem definidas e adversários variados que ofereçam um equilíbrio entre desafio e diversão, mantendo o jogador engajado ao longo de toda a partida.</w:t>
       </w:r>
     </w:p>
     <w:p>
@@ -1525,19 +1413,7 @@
         <w:rPr>
           <w:color w:val="000000"/>
         </w:rPr>
-        <w:t>O modelo teórico para o jogo "Bird The Game" pode ser representado pela combinação da Teoria de Sistemas Dinâmicos e Algoritmos de Detecção de Colisão. A Teoria de Siste</w:t>
-      </w:r>
-      <w:r>
-        <w:rPr>
-          <w:color w:val="000000"/>
-        </w:rPr>
-        <w:t>mas Dinâmicos é relevante, pois o jogo descreve a interação entre várias entidades (como o pássaro, projéteis e adversários) dentro de um sistema dinâmico de eventos. Variáveis como posição, velocidade e vida de cada entidade são atualizadas a cada iteraçã</w:t>
-      </w:r>
-      <w:r>
-        <w:rPr>
-          <w:color w:val="000000"/>
-        </w:rPr>
-        <w:t>o do loop principal, criando uma simulação baseada no tempo. O comportamento do jogo é governado por essas interações, que são modeladas ao longo de ciclos temporais.</w:t>
+        <w:t>O modelo teórico para o jogo "Bird The Game" pode ser representado pela combinação da Teoria de Sistemas Dinâmicos e Algoritmos de Detecção de Colisão. A Teoria de Sistemas Dinâmicos é relevante, pois o jogo descreve a interação entre várias entidades (como o pássaro, projéteis e adversários) dentro de um sistema dinâmico de eventos. Variáveis como posição, velocidade e vida de cada entidade são atualizadas a cada iteração do loop principal, criando uma simulação baseada no tempo. O comportamento do jogo é governado por essas interações, que são modeladas ao longo de ciclos temporais.</w:t>
       </w:r>
     </w:p>
     <w:p>
@@ -1560,26 +1436,14 @@
         <w:rPr>
           <w:color w:val="000000"/>
         </w:rPr>
-        <w:t>Por outro lado, a Detecção de Colisão é fundamental para o funcionamento do jogo. No caso</w:t>
-      </w:r>
-      <w:r>
-        <w:rPr>
-          <w:color w:val="000000"/>
-        </w:rPr>
-        <w:t xml:space="preserve"> de "Bird The Game", a colisão entre os projéteis e os adversários pode ser detectada usando máscaras de pixel ou verificações geométricas, como o uso de retângulos delimitadores (bounding boxes). Para duas entidades, AAA e BBB, a colisão ocorre se </w:t>
+        <w:t xml:space="preserve">Por outro lado, a Detecção de Colisão é fundamental para o funcionamento do jogo. No caso de "Bird The Game", a colisão entre os projéteis e os adversários pode ser detectada usando máscaras de pixel ou verificações geométricas, como o uso de retângulos delimitadores (bounding boxes). Para duas entidades, AAA e BBB, a colisão ocorre se </w:t>
       </w:r>
       <w:r>
         <w:rPr>
           <w:color w:val="000000"/>
         </w:rPr>
         <w:lastRenderedPageBreak/>
-        <w:t xml:space="preserve">houver </w:t>
-      </w:r>
-      <w:r>
-        <w:rPr>
-          <w:color w:val="000000"/>
-        </w:rPr>
-        <w:t>interseção entre suas caixas delimitadoras.</w:t>
+        <w:t>houver interseção entre suas caixas delimitadoras.</w:t>
       </w:r>
     </w:p>
     <w:p>
@@ -1612,19 +1476,14 @@
         <w:rPr>
           <w:color w:val="000000"/>
         </w:rPr>
-        <w:t>O objetivo principal do algoritmo é controlar a interação entre o pássaro e os adversários, garantindo que os ataques sejam realizados corretamente e que a movimentação do pássaro seja fluida e re</w:t>
-      </w:r>
-      <w:r>
-        <w:rPr>
-          <w:color w:val="000000"/>
-        </w:rPr>
-        <w:t>sponsiva. O algoritmo deve assegurar que os ataques do pássaro atinjam os adversários corretamente e que a mecânica de derrota dos adversários funcione conforme o esperado, sem envolver colisões entre o pássaro e os adversários, já que o pássaro apenas ata</w:t>
-      </w:r>
-      <w:r>
-        <w:rPr>
-          <w:color w:val="000000"/>
-        </w:rPr>
-        <w:t>ca e não se move para frente.</w:t>
+        <w:t>O objetivo principal do algoritmo é controlar a interação entre o pássaro e os adversários, garantindo que os ataques sejam realizados corretamente e que a movimentação do pássaro seja fluida e responsiva. O algoritmo deve assegurar que os ataques do pássaro atinjam os adversários corretamente e que a mecânica de derrota dos adversários funcione conforme o esperado, sem envolver colisões entre o pássaro e os adversários, já que o pássaro apenas ataca e não se move para frente.</w:t>
+      </w:r>
+      <w:r>
+        <w:rPr>
+          <w:noProof/>
+          <w:color w:val="000000"/>
+        </w:rPr>
+        <w:t xml:space="preserve"> </w:t>
       </w:r>
     </w:p>
     <w:p>
@@ -1638,21 +1497,73 @@
       </w:pPr>
       <w:r>
         <w:rPr>
-          <w:color w:val="000000"/>
-        </w:rPr>
-        <w:t>As métricas para avaliação de eficiência do algoritmo do jogo "Bird The Game" incluem o desempenho, o uso de recursos e a precisão. O desempenho é medido pelo tempo de resposta do jogo entre as entradas do jogador e as atuali</w:t>
-      </w:r>
-      <w:r>
-        <w:rPr>
-          <w:color w:val="000000"/>
-        </w:rPr>
-        <w:t xml:space="preserve">zações visuais, como o movimento do pássaro e os efeitos de ataque. O uso de recursos analisa a quantidade de memória e poder de processamento necessários para calcular os movimentos, ataques e detecção de colisões, especialmente considerando a quantidade </w:t>
-      </w:r>
-      <w:r>
-        <w:rPr>
-          <w:color w:val="000000"/>
-        </w:rPr>
-        <w:t>de adversários e projéteis na tela. Já a precisão é avaliada pela taxa de acerto na detecção de colisões entre os projéteis e os adversários, garantindo que o jogo funcione corretamente, sem falhas na interação entre as entidades.</w:t>
+          <w:noProof/>
+          <w:color w:val="000000"/>
+        </w:rPr>
+        <w:drawing>
+          <wp:anchor distT="0" distB="0" distL="114300" distR="114300" simplePos="0" relativeHeight="251667456" behindDoc="1" locked="0" layoutInCell="1" allowOverlap="1" wp14:anchorId="4FF8A49D" wp14:editId="38DC7DF5">
+            <wp:simplePos x="0" y="0"/>
+            <wp:positionH relativeFrom="column">
+              <wp:posOffset>754380</wp:posOffset>
+            </wp:positionH>
+            <wp:positionV relativeFrom="paragraph">
+              <wp:posOffset>118110</wp:posOffset>
+            </wp:positionV>
+            <wp:extent cx="3811905" cy="2924175"/>
+            <wp:effectExtent l="0" t="0" r="0" b="9525"/>
+            <wp:wrapTight wrapText="bothSides">
+              <wp:wrapPolygon edited="0">
+                <wp:start x="0" y="0"/>
+                <wp:lineTo x="0" y="21530"/>
+                <wp:lineTo x="21481" y="21530"/>
+                <wp:lineTo x="21481" y="0"/>
+                <wp:lineTo x="0" y="0"/>
+              </wp:wrapPolygon>
+            </wp:wrapTight>
+            <wp:docPr id="2" name="Imagem 2"/>
+            <wp:cNvGraphicFramePr>
+              <a:graphicFrameLocks xmlns:a="http://schemas.openxmlformats.org/drawingml/2006/main" noChangeAspect="1"/>
+            </wp:cNvGraphicFramePr>
+            <a:graphic xmlns:a="http://schemas.openxmlformats.org/drawingml/2006/main">
+              <a:graphicData uri="http://schemas.openxmlformats.org/drawingml/2006/picture">
+                <pic:pic xmlns:pic="http://schemas.openxmlformats.org/drawingml/2006/picture">
+                  <pic:nvPicPr>
+                    <pic:cNvPr id="0" name="Picture 1"/>
+                    <pic:cNvPicPr>
+                      <a:picLocks noChangeAspect="1" noChangeArrowheads="1"/>
+                    </pic:cNvPicPr>
+                  </pic:nvPicPr>
+                  <pic:blipFill>
+                    <a:blip r:embed="rId14">
+                      <a:extLst>
+                        <a:ext uri="{28A0092B-C50C-407E-A947-70E740481C1C}">
+                          <a14:useLocalDpi xmlns:a14="http://schemas.microsoft.com/office/drawing/2010/main" val="0"/>
+                        </a:ext>
+                      </a:extLst>
+                    </a:blip>
+                    <a:srcRect/>
+                    <a:stretch>
+                      <a:fillRect/>
+                    </a:stretch>
+                  </pic:blipFill>
+                  <pic:spPr bwMode="auto">
+                    <a:xfrm>
+                      <a:off x="0" y="0"/>
+                      <a:ext cx="3811905" cy="2924175"/>
+                    </a:xfrm>
+                    <a:prstGeom prst="rect">
+                      <a:avLst/>
+                    </a:prstGeom>
+                    <a:noFill/>
+                    <a:ln>
+                      <a:noFill/>
+                    </a:ln>
+                  </pic:spPr>
+                </pic:pic>
+              </a:graphicData>
+            </a:graphic>
+          </wp:anchor>
+        </w:drawing>
       </w:r>
     </w:p>
     <w:p>
@@ -1664,36 +1575,205 @@
           <w:color w:val="000000"/>
         </w:rPr>
       </w:pPr>
-      <w:r>
-        <w:rPr>
-          <w:color w:val="000000"/>
-        </w:rPr>
-        <w:t>A estratégia geral de re</w:t>
-      </w:r>
-      <w:r>
-        <w:rPr>
-          <w:color w:val="000000"/>
-        </w:rPr>
-        <w:t>solução do problema proposta para o jogo "Bird The Game" baseia-se em um modelo de evento dinâmico, onde as interações entre o pássaro, os adversários e os projéteis são atualizadas em ciclos regulares. O algoritmo monitora constantemente a posição do páss</w:t>
-      </w:r>
-      <w:r>
-        <w:rPr>
-          <w:color w:val="000000"/>
-        </w:rPr>
-        <w:t>aro e a entrada do jogador, permitindo que o pássaro se mova e ataque conforme o controle. Os adversários, por sua vez, atacam de maneira automática, e suas ações são programadas para manter o desafio. O sistema de detecção de colisão verifica se os ataque</w:t>
-      </w:r>
-      <w:r>
-        <w:rPr>
-          <w:color w:val="000000"/>
-        </w:rPr>
-        <w:t>s do pássaro atingiram os adversários ou se os adversários acertaram o pássaro, com base nas posições e no tempo. Além disso, o algoritmo gerencia o estado de vitória ou derrota, avançando o jogador para a próxima fase quando todos os adversários forem der</w:t>
-      </w:r>
-      <w:r>
-        <w:rPr>
-          <w:color w:val="000000"/>
-        </w:rPr>
-        <w:t>rotados, ou finalizando o jogo caso o pássaro seja atingido.</w:t>
-      </w:r>
+    </w:p>
+    <w:p>
+      <w:pPr>
+        <w:spacing w:after="240"/>
+        <w:ind w:firstLine="284"/>
+        <w:jc w:val="left"/>
+        <w:rPr>
+          <w:color w:val="000000"/>
+        </w:rPr>
+      </w:pPr>
+    </w:p>
+    <w:p>
+      <w:pPr>
+        <w:spacing w:after="240"/>
+        <w:ind w:firstLine="284"/>
+        <w:jc w:val="left"/>
+        <w:rPr>
+          <w:color w:val="000000"/>
+        </w:rPr>
+      </w:pPr>
+    </w:p>
+    <w:p>
+      <w:pPr>
+        <w:spacing w:after="240"/>
+        <w:ind w:firstLine="284"/>
+        <w:jc w:val="left"/>
+        <w:rPr>
+          <w:color w:val="000000"/>
+        </w:rPr>
+      </w:pPr>
+    </w:p>
+    <w:p>
+      <w:pPr>
+        <w:spacing w:after="240"/>
+        <w:ind w:firstLine="284"/>
+        <w:jc w:val="left"/>
+        <w:rPr>
+          <w:color w:val="000000"/>
+        </w:rPr>
+      </w:pPr>
+    </w:p>
+    <w:p>
+      <w:pPr>
+        <w:spacing w:after="240"/>
+        <w:ind w:firstLine="284"/>
+        <w:jc w:val="left"/>
+        <w:rPr>
+          <w:color w:val="000000"/>
+        </w:rPr>
+      </w:pPr>
+    </w:p>
+    <w:p>
+      <w:pPr>
+        <w:spacing w:after="240"/>
+        <w:ind w:firstLine="284"/>
+        <w:jc w:val="left"/>
+        <w:rPr>
+          <w:color w:val="000000"/>
+        </w:rPr>
+      </w:pPr>
+    </w:p>
+    <w:p>
+      <w:pPr>
+        <w:spacing w:after="240"/>
+        <w:ind w:firstLine="284"/>
+        <w:jc w:val="left"/>
+        <w:rPr>
+          <w:color w:val="000000"/>
+        </w:rPr>
+      </w:pPr>
+      <w:r>
+        <w:rPr>
+          <w:color w:val="000000"/>
+        </w:rPr>
+        <w:t>As métricas para avaliação de eficiência do algoritmo do jogo "Bird The Game" incluem o desempenho, o uso de recursos e a precisão. O desempenho é medido pelo tempo de resposta do jogo entre as entradas do jogador e as atualizações visuais, como o movimento do pássaro e os efeitos de ataque. O uso de recursos analisa a quantidade de memória e poder de processamento necessários para calcular os movimentos, ataques e detecção de colisões, especialmente considerando a quantidade de adversários e projéteis na tela. Já a precisão é avaliada pela taxa de acerto na detecção de colisões entre os projéteis e os adversários, garantindo que o jogo funcione corretamente, sem falhas na interação entre as entidades.</w:t>
+      </w:r>
+    </w:p>
+    <w:p>
+      <w:pPr>
+        <w:spacing w:after="240"/>
+        <w:ind w:firstLine="284"/>
+        <w:jc w:val="left"/>
+        <w:rPr>
+          <w:color w:val="000000"/>
+        </w:rPr>
+      </w:pPr>
+      <w:r>
+        <w:rPr>
+          <w:color w:val="000000"/>
+        </w:rPr>
+        <w:lastRenderedPageBreak/>
+        <w:t>A estratégia geral de resolução do problema proposta para o jogo "Bird The Game" baseia-se em um modelo de evento dinâmico, onde as interações entre o pássaro, os adversários e os projéteis são atualizadas em ciclos regulares. O algoritmo monitora constantemente a posição do pássaro e a entrada do jogador, permitindo que o pássaro se mova e ataque conforme o controle. Os adversários, por sua vez, atacam de maneira automática, e suas ações são programadas para manter o desafio. O sistema de detecção de colisão verifica se os ataques do pássaro atingiram os adversários ou se os adversários acertaram o pássaro, com base nas posições e no tempo. Além disso, o algoritmo gerencia o estado de vitória ou derrota, avançando o jogador para a próxima fase quando todos os adversários forem derrotados, ou finalizando o jogo caso o pássaro seja atingido.</w:t>
+      </w:r>
+    </w:p>
+    <w:p>
+      <w:pPr>
+        <w:spacing w:after="240"/>
+        <w:ind w:firstLine="284"/>
+        <w:jc w:val="left"/>
+        <w:rPr>
+          <w:color w:val="000000"/>
+        </w:rPr>
+      </w:pPr>
+      <w:r>
+        <w:rPr>
+          <w:noProof/>
+          <w:color w:val="000000"/>
+        </w:rPr>
+        <w:drawing>
+          <wp:anchor distT="0" distB="0" distL="114300" distR="114300" simplePos="0" relativeHeight="251668480" behindDoc="1" locked="0" layoutInCell="1" allowOverlap="1" wp14:anchorId="261E1DDA" wp14:editId="39CB0023">
+            <wp:simplePos x="0" y="0"/>
+            <wp:positionH relativeFrom="column">
+              <wp:posOffset>49530</wp:posOffset>
+            </wp:positionH>
+            <wp:positionV relativeFrom="paragraph">
+              <wp:posOffset>11430</wp:posOffset>
+            </wp:positionV>
+            <wp:extent cx="3286125" cy="1733550"/>
+            <wp:effectExtent l="0" t="0" r="9525" b="0"/>
+            <wp:wrapTight wrapText="bothSides">
+              <wp:wrapPolygon edited="0">
+                <wp:start x="0" y="0"/>
+                <wp:lineTo x="0" y="21363"/>
+                <wp:lineTo x="21537" y="21363"/>
+                <wp:lineTo x="21537" y="0"/>
+                <wp:lineTo x="0" y="0"/>
+              </wp:wrapPolygon>
+            </wp:wrapTight>
+            <wp:docPr id="8" name="Imagem 8"/>
+            <wp:cNvGraphicFramePr>
+              <a:graphicFrameLocks xmlns:a="http://schemas.openxmlformats.org/drawingml/2006/main" noChangeAspect="1"/>
+            </wp:cNvGraphicFramePr>
+            <a:graphic xmlns:a="http://schemas.openxmlformats.org/drawingml/2006/main">
+              <a:graphicData uri="http://schemas.openxmlformats.org/drawingml/2006/picture">
+                <pic:pic xmlns:pic="http://schemas.openxmlformats.org/drawingml/2006/picture">
+                  <pic:nvPicPr>
+                    <pic:cNvPr id="0" name="Picture 3"/>
+                    <pic:cNvPicPr>
+                      <a:picLocks noChangeAspect="1" noChangeArrowheads="1"/>
+                    </pic:cNvPicPr>
+                  </pic:nvPicPr>
+                  <pic:blipFill>
+                    <a:blip r:embed="rId15">
+                      <a:extLst>
+                        <a:ext uri="{28A0092B-C50C-407E-A947-70E740481C1C}">
+                          <a14:useLocalDpi xmlns:a14="http://schemas.microsoft.com/office/drawing/2010/main" val="0"/>
+                        </a:ext>
+                      </a:extLst>
+                    </a:blip>
+                    <a:srcRect/>
+                    <a:stretch>
+                      <a:fillRect/>
+                    </a:stretch>
+                  </pic:blipFill>
+                  <pic:spPr bwMode="auto">
+                    <a:xfrm>
+                      <a:off x="0" y="0"/>
+                      <a:ext cx="3286125" cy="1733550"/>
+                    </a:xfrm>
+                    <a:prstGeom prst="rect">
+                      <a:avLst/>
+                    </a:prstGeom>
+                    <a:noFill/>
+                    <a:ln>
+                      <a:noFill/>
+                    </a:ln>
+                  </pic:spPr>
+                </pic:pic>
+              </a:graphicData>
+            </a:graphic>
+            <wp14:sizeRelH relativeFrom="margin">
+              <wp14:pctWidth>0</wp14:pctWidth>
+            </wp14:sizeRelH>
+            <wp14:sizeRelV relativeFrom="margin">
+              <wp14:pctHeight>0</wp14:pctHeight>
+            </wp14:sizeRelV>
+          </wp:anchor>
+        </w:drawing>
+      </w:r>
+    </w:p>
+    <w:p>
+      <w:pPr>
+        <w:spacing w:after="240"/>
+        <w:ind w:firstLine="284"/>
+        <w:jc w:val="left"/>
+        <w:rPr>
+          <w:color w:val="000000"/>
+        </w:rPr>
+      </w:pPr>
+    </w:p>
+    <w:p>
+      <w:pPr>
+        <w:spacing w:after="240"/>
+        <w:ind w:firstLine="284"/>
+        <w:jc w:val="left"/>
+        <w:rPr>
+          <w:color w:val="000000"/>
+        </w:rPr>
+      </w:pPr>
     </w:p>
     <w:p>
       <w:pPr>
@@ -1712,12 +1792,29 @@
           <w:color w:val="365F91"/>
         </w:rPr>
       </w:pPr>
-      <w:r>
+    </w:p>
+    <w:p>
+      <w:pPr>
+        <w:jc w:val="left"/>
         <w:rPr>
           <w:b/>
           <w:color w:val="365F91"/>
         </w:rPr>
-        <w:lastRenderedPageBreak/>
+      </w:pPr>
+    </w:p>
+    <w:p>
+      <w:pPr>
+        <w:jc w:val="left"/>
+        <w:rPr>
+          <w:b/>
+          <w:color w:val="365F91"/>
+        </w:rPr>
+      </w:pPr>
+      <w:r>
+        <w:rPr>
+          <w:b/>
+          <w:color w:val="365F91"/>
+        </w:rPr>
         <w:t>DESENHO</w:t>
       </w:r>
     </w:p>
@@ -1728,75 +1825,31 @@
         <w:jc w:val="left"/>
       </w:pPr>
       <w:r>
-        <w:t xml:space="preserve">A complexidade temporal de um jogo geralmente depende de quantas operações o sistema precisa executar a cada quadro, que é chamado de </w:t>
-      </w:r>
-      <w:r>
-        <w:rPr>
-          <w:rStyle w:val="nfase"/>
-        </w:rPr>
-        <w:t>frame</w:t>
-      </w:r>
-      <w:r>
-        <w:t>. Neste jogo, a principal operação é o loop de atualização, que verifica a colisão, atualiza as posições dos personagens e projéteis, além de desenhar as imagens.</w:t>
-      </w:r>
-    </w:p>
-    <w:p>
-      <w:pPr>
-        <w:widowControl/>
-        <w:spacing w:before="240"/>
-        <w:ind w:firstLine="284"/>
-        <w:jc w:val="left"/>
         <w:rPr>
           <w:rFonts w:eastAsia="Times New Roman"/>
+          <w:noProof/>
           <w:lang w:val="pt-BR" w:eastAsia="pt-BR" w:bidi="ar-SA"/>
         </w:rPr>
-      </w:pPr>
-      <w:r>
-        <w:rPr>
-          <w:rFonts w:eastAsia="Times New Roman"/>
-          <w:b/>
-          <w:bCs/>
-          <w:lang w:val="pt-BR" w:eastAsia="pt-BR" w:bidi="ar-SA"/>
-        </w:rPr>
-        <w:t>A</w:t>
-      </w:r>
-      <w:r>
-        <w:rPr>
-          <w:rFonts w:eastAsia="Times New Roman"/>
-          <w:b/>
-          <w:bCs/>
-          <w:lang w:val="pt-BR" w:eastAsia="pt-BR" w:bidi="ar-SA"/>
-        </w:rPr>
-        <w:t>tualização do jogador e projéteis</w:t>
-      </w:r>
-      <w:r>
-        <w:rPr>
-          <w:rFonts w:eastAsia="Times New Roman"/>
-          <w:lang w:val="pt-BR" w:eastAsia="pt-BR" w:bidi="ar-SA"/>
-        </w:rPr>
-        <w:t>: O movimento do jogador e o disparo de flechas são eventos simples, mas cada projétil gerado é processado individualmente.</w:t>
-      </w:r>
-    </w:p>
-    <w:p>
-      <w:pPr>
-        <w:widowControl/>
-        <w:spacing w:before="240"/>
-        <w:ind w:firstLine="284"/>
-        <w:jc w:val="left"/>
-        <w:rPr>
-          <w:rFonts w:eastAsia="Times New Roman"/>
-          <w:lang w:val="pt-BR" w:eastAsia="pt-BR" w:bidi="ar-SA"/>
-        </w:rPr>
-      </w:pPr>
-      <w:r>
-        <w:rPr>
-          <w:rFonts w:eastAsia="Times New Roman"/>
-          <w:lang w:val="pt-BR" w:eastAsia="pt-BR" w:bidi="ar-SA"/>
-        </w:rPr>
         <w:drawing>
-          <wp:inline distT="0" distB="0" distL="0" distR="0" wp14:anchorId="0466C6A0" wp14:editId="75DEA3FD">
+          <wp:anchor distT="0" distB="0" distL="114300" distR="114300" simplePos="0" relativeHeight="251669504" behindDoc="1" locked="0" layoutInCell="1" allowOverlap="1" wp14:anchorId="0466C6A0" wp14:editId="73A44C04">
+            <wp:simplePos x="0" y="0"/>
+            <wp:positionH relativeFrom="column">
+              <wp:posOffset>-131445</wp:posOffset>
+            </wp:positionH>
+            <wp:positionV relativeFrom="paragraph">
+              <wp:posOffset>1431290</wp:posOffset>
+            </wp:positionV>
             <wp:extent cx="5420481" cy="1762371"/>
             <wp:effectExtent l="0" t="0" r="0" b="9525"/>
+            <wp:wrapTight wrapText="bothSides">
+              <wp:wrapPolygon edited="0">
+                <wp:start x="0" y="0"/>
+                <wp:lineTo x="0" y="21483"/>
+                <wp:lineTo x="21484" y="21483"/>
+                <wp:lineTo x="21484" y="0"/>
+                <wp:lineTo x="0" y="0"/>
+              </wp:wrapPolygon>
+            </wp:wrapTight>
             <wp:docPr id="1" name="Imagem 1"/>
             <wp:cNvGraphicFramePr>
               <a:graphicFrameLocks xmlns:a="http://schemas.openxmlformats.org/drawingml/2006/main" noChangeAspect="1"/>
@@ -1809,7 +1862,13 @@
                     <pic:cNvPicPr/>
                   </pic:nvPicPr>
                   <pic:blipFill>
-                    <a:blip r:embed="rId14"/>
+                    <a:blip r:embed="rId16">
+                      <a:extLst>
+                        <a:ext uri="{28A0092B-C50C-407E-A947-70E740481C1C}">
+                          <a14:useLocalDpi xmlns:a14="http://schemas.microsoft.com/office/drawing/2010/main" val="0"/>
+                        </a:ext>
+                      </a:extLst>
+                    </a:blip>
                     <a:stretch>
                       <a:fillRect/>
                     </a:stretch>
@@ -1826,8 +1885,20 @@
                 </pic:pic>
               </a:graphicData>
             </a:graphic>
-          </wp:inline>
+          </wp:anchor>
         </w:drawing>
+      </w:r>
+      <w:r>
+        <w:t xml:space="preserve">A complexidade temporal de um jogo geralmente depende de quantas operações o sistema precisa executar a cada quadro, que é chamado de </w:t>
+      </w:r>
+      <w:r>
+        <w:rPr>
+          <w:rStyle w:val="nfase"/>
+        </w:rPr>
+        <w:t>frame</w:t>
+      </w:r>
+      <w:r>
+        <w:t>. Neste jogo, a principal operação é o loop de atualização, que verifica a colisão, atualiza as posições dos personagens e projéteis, além de desenhar as imagens.</w:t>
       </w:r>
     </w:p>
     <w:p>
@@ -1848,14 +1919,15 @@
           <w:bCs/>
           <w:lang w:val="pt-BR" w:eastAsia="pt-BR" w:bidi="ar-SA"/>
         </w:rPr>
-        <w:t>Atualização dos inimigos</w:t>
+        <w:lastRenderedPageBreak/>
+        <w:t>Atualização do jogador e projéteis</w:t>
       </w:r>
       <w:r>
         <w:rPr>
           <w:rFonts w:eastAsia="Times New Roman"/>
           <w:lang w:val="pt-BR" w:eastAsia="pt-BR" w:bidi="ar-SA"/>
         </w:rPr>
-        <w:t>: O movimento dos inimigos é verificado, assim como suas colisões com as flechas e com o jogador.</w:t>
+        <w:t>: O movimento do jogador e o disparo de flechas são eventos simples, mas cada projétil gerado é processado individualmente.</w:t>
       </w:r>
     </w:p>
     <w:p>
@@ -1876,13 +1948,41 @@
           <w:bCs/>
           <w:lang w:val="pt-BR" w:eastAsia="pt-BR" w:bidi="ar-SA"/>
         </w:rPr>
-        <w:t>Detecção de colisões</w:t>
+        <w:t>Atualização dos inimigos</w:t>
       </w:r>
       <w:r>
         <w:rPr>
           <w:rFonts w:eastAsia="Times New Roman"/>
           <w:lang w:val="pt-BR" w:eastAsia="pt-BR" w:bidi="ar-SA"/>
         </w:rPr>
+        <w:t>: O movimento dos inimigos é verificado, assim como suas colisões com as flechas e com o jogador.</w:t>
+      </w:r>
+    </w:p>
+    <w:p>
+      <w:pPr>
+        <w:widowControl/>
+        <w:spacing w:before="240"/>
+        <w:ind w:firstLine="284"/>
+        <w:jc w:val="left"/>
+        <w:rPr>
+          <w:rFonts w:eastAsia="Times New Roman"/>
+          <w:lang w:val="pt-BR" w:eastAsia="pt-BR" w:bidi="ar-SA"/>
+        </w:rPr>
+      </w:pPr>
+      <w:r>
+        <w:rPr>
+          <w:rFonts w:eastAsia="Times New Roman"/>
+          <w:b/>
+          <w:bCs/>
+          <w:lang w:val="pt-BR" w:eastAsia="pt-BR" w:bidi="ar-SA"/>
+        </w:rPr>
+        <w:t>Detecção de colisões</w:t>
+      </w:r>
+      <w:r>
+        <w:rPr>
+          <w:rFonts w:eastAsia="Times New Roman"/>
+          <w:lang w:val="pt-BR" w:eastAsia="pt-BR" w:bidi="ar-SA"/>
+        </w:rPr>
         <w:t xml:space="preserve">: A verificação de colisões entre o pássaro, projéteis e inimigos é feita usando </w:t>
       </w:r>
       <w:proofErr w:type="spellStart"/>
@@ -2027,6 +2127,7 @@
       <w:r>
         <w:rPr>
           <w:rFonts w:eastAsia="Times New Roman"/>
+          <w:noProof/>
           <w:lang w:val="pt-BR" w:eastAsia="pt-BR" w:bidi="ar-SA"/>
         </w:rPr>
         <w:drawing>
@@ -2045,7 +2146,7 @@
                     <pic:cNvPicPr/>
                   </pic:nvPicPr>
                   <pic:blipFill>
-                    <a:blip r:embed="rId15"/>
+                    <a:blip r:embed="rId17"/>
                     <a:stretch>
                       <a:fillRect/>
                     </a:stretch>
@@ -2083,7 +2184,6 @@
           <w:bCs/>
           <w:lang w:val="pt-BR" w:eastAsia="pt-BR" w:bidi="ar-SA"/>
         </w:rPr>
-        <w:lastRenderedPageBreak/>
         <w:t>Desenho da tela</w:t>
       </w:r>
       <w:r>
@@ -2105,6 +2205,7 @@
       <w:r>
         <w:rPr>
           <w:b/>
+          <w:noProof/>
           <w:color w:val="365F91"/>
         </w:rPr>
         <w:drawing>
@@ -2123,7 +2224,7 @@
                     <pic:cNvPicPr/>
                   </pic:nvPicPr>
                   <pic:blipFill>
-                    <a:blip r:embed="rId16"/>
+                    <a:blip r:embed="rId18"/>
                     <a:stretch>
                       <a:fillRect/>
                     </a:stretch>
@@ -2176,10 +2277,7 @@
         <w:jc w:val="left"/>
       </w:pPr>
       <w:r>
-        <w:t>Durante os testes, foi identificado que, após o usuário ganhar ou perder uma partida, o jogo simplesmente parava sem exibir nenhuma tela indicando vitória ou d</w:t>
-      </w:r>
-      <w:r>
-        <w:t>errota. Esse comportamento foi causado pela ausência de uma verificação explícita do estado de vitória no final da fase.</w:t>
+        <w:t>Durante os testes, foi identificado que, após o usuário ganhar ou perder uma partida, o jogo simplesmente parava sem exibir nenhuma tela indicando vitória ou derrota. Esse comportamento foi causado pela ausência de uma verificação explícita do estado de vitória no final da fase.</w:t>
       </w:r>
     </w:p>
     <w:p>
@@ -2189,13 +2287,8 @@
         <w:jc w:val="left"/>
       </w:pPr>
       <w:r>
-        <w:t>Outro erro ocorreu quando a flecha do pássaro foi inserida no jogo. Inicialmente, a flecha estava configurada com um tamanho muito gran</w:t>
-      </w:r>
-      <w:r>
-        <w:t>de, o que fazia com que ela atingisse mais de um inimigo ao mesmo tempo, resultando em múltiplos adversários sendo derrotados simultaneamente. Esse problema foi corrigido ajustando o tamanho da flecha para garantir que ela atingisse apenas um inimigo por v</w:t>
-      </w:r>
-      <w:r>
-        <w:t>ez, mantendo o equilíbrio e a integridade do jogo.</w:t>
+        <w:lastRenderedPageBreak/>
+        <w:t>Outro erro ocorreu quando a flecha do pássaro foi inserida no jogo. Inicialmente, a flecha estava configurada com um tamanho muito grande, o que fazia com que ela atingisse mais de um inimigo ao mesmo tempo, resultando em múltiplos adversários sendo derrotados simultaneamente. Esse problema foi corrigido ajustando o tamanho da flecha para garantir que ela atingisse apenas um inimigo por vez, mantendo o equilíbrio e a integridade do jogo.</w:t>
       </w:r>
     </w:p>
     <w:p>
@@ -2253,13 +2346,7 @@
         <w:rPr>
           <w:color w:val="000000"/>
         </w:rPr>
-        <w:t xml:space="preserve"> a biblioteca pygame, com o objetivo de criar uma experiência dinâmica e desafiante para o jogador. O algoritmo principal do jogo envolve a interação entre o pássaro controlado pelo jogador, inimigos que atacam com ovos, e projéteis disparados pelo jogador</w:t>
-      </w:r>
-      <w:r>
-        <w:rPr>
-          <w:color w:val="000000"/>
-        </w:rPr>
-        <w:t>.</w:t>
+        <w:t xml:space="preserve"> a biblioteca pygame, com o objetivo de criar uma experiência dinâmica e desafiante para o jogador. O algoritmo principal do jogo envolve a interação entre o pássaro controlado pelo jogador, inimigos que atacam com ovos, e projéteis disparados pelo jogador.</w:t>
       </w:r>
     </w:p>
     <w:p>
@@ -2391,14 +2478,7 @@
         <w:rPr>
           <w:color w:val="000000"/>
         </w:rPr>
-        <w:lastRenderedPageBreak/>
-        <w:t>Ovos: Projéteis disparad</w:t>
-      </w:r>
-      <w:r>
-        <w:rPr>
-          <w:color w:val="000000"/>
-        </w:rPr>
-        <w:t>os pelo pássaro.</w:t>
+        <w:t>Ovos: Projéteis disparados pelo pássaro.</w:t>
       </w:r>
     </w:p>
     <w:p>
@@ -2534,13 +2614,7 @@
         <w:rPr>
           <w:color w:val="000000"/>
         </w:rPr>
-        <w:t>O jogador controla o pássaro</w:t>
-      </w:r>
-      <w:r>
-        <w:rPr>
-          <w:color w:val="000000"/>
-        </w:rPr>
-        <w:t xml:space="preserve"> movendo-o para os lados e disparando flechas para destruir os inimigos.</w:t>
+        <w:t>O jogador controla o pássaro movendo-o para os lados e disparando flechas para destruir os inimigos.</w:t>
       </w:r>
     </w:p>
     <w:p>
@@ -2665,19 +2739,14 @@
           <w:b/>
           <w:color w:val="000000"/>
         </w:rPr>
+        <w:lastRenderedPageBreak/>
         <w:t>Final do Jogo:</w:t>
       </w:r>
       <w:r>
         <w:rPr>
           <w:color w:val="000000"/>
         </w:rPr>
-        <w:t xml:space="preserve"> O jogo termina quando todos os ini</w:t>
-      </w:r>
-      <w:r>
-        <w:rPr>
-          <w:color w:val="000000"/>
-        </w:rPr>
-        <w:t>migos são derrotados ou quando o pássaro é atingido pelos ovos inimigos.</w:t>
+        <w:t xml:space="preserve"> O jogo termina quando todos os inimigos são derrotados ou quando o pássaro é atingido pelos ovos inimigos.</w:t>
       </w:r>
     </w:p>
     <w:p>
@@ -2778,19 +2847,7 @@
         <w:rPr>
           <w:color w:val="000000"/>
         </w:rPr>
-        <w:t xml:space="preserve"> A principal complexidade temporal ocorre nas verificações de colisão e no loop principal do jo</w:t>
-      </w:r>
-      <w:r>
-        <w:rPr>
-          <w:color w:val="000000"/>
-        </w:rPr>
-        <w:t xml:space="preserve">go, que executa operações como o movimento dos personagens, detecção de colisões e atualizações gráficas em cada quadro. O tempo de execução de cada ciclo é constante, mas o número de operações cresce linearmente com o número de objetos na tela (inimigos, </w:t>
-      </w:r>
-      <w:r>
-        <w:rPr>
-          <w:color w:val="000000"/>
-        </w:rPr>
-        <w:t>projéteis, etc.), resultando em uma complexidade de tempo O(n), onde n é o número de entidades.</w:t>
+        <w:t xml:space="preserve"> A principal complexidade temporal ocorre nas verificações de colisão e no loop principal do jogo, que executa operações como o movimento dos personagens, detecção de colisões e atualizações gráficas em cada quadro. O tempo de execução de cada ciclo é constante, mas o número de operações cresce linearmente com o número de objetos na tela (inimigos, projéteis, etc.), resultando em uma complexidade de tempo O(n), onde n é o número de entidades.</w:t>
       </w:r>
     </w:p>
     <w:p>
@@ -2823,10 +2880,7 @@
         <w:t>Tempo de execução:</w:t>
       </w:r>
       <w:r>
-        <w:t xml:space="preserve"> O algoritmo executa em</w:t>
-      </w:r>
-      <w:r>
-        <w:t xml:space="preserve"> tempo real, com uma taxa de quadros de 60 FPS, o que garante uma experiência fluida para o jogador. O tempo de execução depende do número de entidades na tela, mas permanece dentro de limites aceitáveis devido à complexidade linear.</w:t>
+        <w:t xml:space="preserve"> O algoritmo executa em tempo real, com uma taxa de quadros de 60 FPS, o que garante uma experiência fluida para o jogador. O tempo de execução depende do número de entidades na tela, mas permanece dentro de limites aceitáveis devido à complexidade linear.</w:t>
       </w:r>
     </w:p>
     <w:p>
@@ -2846,10 +2900,7 @@
         <w:t>Uso de recursos:</w:t>
       </w:r>
       <w:r>
-        <w:t xml:space="preserve"> O uso</w:t>
-      </w:r>
-      <w:r>
-        <w:t xml:space="preserve"> de memória e CPU é eficiente para um jogo de arcade simples. A alocação de memória é baseada no número de entidades, e o jogo consegue funcionar bem em sistemas com recursos limitados, como PCs mais antigos ou emuladores.</w:t>
+        <w:t xml:space="preserve"> O uso de memória e CPU é eficiente para um jogo de arcade simples. A alocação de memória é baseada no número de entidades, e o jogo consegue funcionar bem em sistemas com recursos limitados, como PCs mais antigos ou emuladores.</w:t>
       </w:r>
     </w:p>
     <w:p>
@@ -2866,14 +2917,10 @@
         <w:rPr>
           <w:b/>
         </w:rPr>
-        <w:lastRenderedPageBreak/>
         <w:t>Precisão:</w:t>
       </w:r>
       <w:r>
-        <w:t xml:space="preserve"> A detecção de colisões </w:t>
-      </w:r>
-      <w:r>
-        <w:t>é precisa, utilizando máscaras de colisão para garantir que os projéteis interajam corretamente com os inimigos. No entanto, o tamanho da flecha foi ajustado após um erro inicial, garantindo que ela atingisse apenas um inimigo por vez</w:t>
+        <w:t xml:space="preserve"> A detecção de colisões é precisa, utilizando máscaras de colisão para garantir que os projéteis interajam corretamente com os inimigos. No entanto, o tamanho da flecha foi ajustado após um erro inicial, garantindo que ela atingisse apenas um inimigo por vez</w:t>
       </w:r>
     </w:p>
     <w:p>
@@ -2989,10 +3036,21 @@
           <w:rFonts w:ascii="Arial" w:hAnsi="Arial" w:cs="Arial"/>
         </w:rPr>
       </w:pPr>
-      <w:r>
-        <w:rPr>
-          <w:rFonts w:ascii="Arial" w:hAnsi="Arial" w:cs="Arial"/>
-        </w:rPr>
+    </w:p>
+    <w:p>
+      <w:pPr>
+        <w:pStyle w:val="NormalWeb"/>
+        <w:spacing w:after="0" w:afterAutospacing="0"/>
+        <w:ind w:firstLine="284"/>
+        <w:rPr>
+          <w:rFonts w:ascii="Arial" w:hAnsi="Arial" w:cs="Arial"/>
+        </w:rPr>
+      </w:pPr>
+      <w:r>
+        <w:rPr>
+          <w:rFonts w:ascii="Arial" w:hAnsi="Arial" w:cs="Arial"/>
+        </w:rPr>
+        <w:lastRenderedPageBreak/>
         <w:t xml:space="preserve">Durante os testes, ajustes importantes foram feitos, como a correção do tamanho da flecha e a adição de telas de vitória ou derrota, melhorando a experiência do jogador. O algoritmo foi eficaz em termos de </w:t>
       </w:r>
       <w:r>
@@ -3128,7 +3186,7 @@
                     </pic:cNvPicPr>
                   </pic:nvPicPr>
                   <pic:blipFill>
-                    <a:blip r:embed="rId17" cstate="print">
+                    <a:blip r:embed="rId19" cstate="print">
                       <a:extLst>
                         <a:ext uri="{28A0092B-C50C-407E-A947-70E740481C1C}">
                           <a14:useLocalDpi xmlns:a14="http://schemas.microsoft.com/office/drawing/2010/main" val="0"/>
@@ -3203,7 +3261,7 @@
                     </pic:cNvPicPr>
                   </pic:nvPicPr>
                   <pic:blipFill>
-                    <a:blip r:embed="rId18">
+                    <a:blip r:embed="rId20">
                       <a:extLst>
                         <a:ext uri="{28A0092B-C50C-407E-A947-70E740481C1C}">
                           <a14:useLocalDpi xmlns:a14="http://schemas.microsoft.com/office/drawing/2010/main" val="0"/>
@@ -3286,63 +3344,6 @@
     </w:p>
     <w:p>
       <w:pPr>
-        <w:pStyle w:val="PargrafodaLista"/>
-        <w:ind w:left="720" w:firstLine="0"/>
-        <w:jc w:val="left"/>
-        <w:rPr>
-          <w:b/>
-          <w:color w:val="365F91"/>
-        </w:rPr>
-      </w:pPr>
-    </w:p>
-    <w:p>
-      <w:pPr>
-        <w:pStyle w:val="PargrafodaLista"/>
-        <w:ind w:left="720" w:firstLine="0"/>
-        <w:jc w:val="left"/>
-        <w:rPr>
-          <w:b/>
-          <w:color w:val="365F91"/>
-        </w:rPr>
-      </w:pPr>
-    </w:p>
-    <w:p>
-      <w:pPr>
-        <w:pStyle w:val="PargrafodaLista"/>
-        <w:ind w:left="720" w:firstLine="0"/>
-        <w:jc w:val="left"/>
-        <w:rPr>
-          <w:b/>
-          <w:color w:val="365F91"/>
-        </w:rPr>
-      </w:pPr>
-    </w:p>
-    <w:p>
-      <w:pPr>
-        <w:pStyle w:val="PargrafodaLista"/>
-        <w:ind w:left="720" w:firstLine="0"/>
-        <w:jc w:val="left"/>
-        <w:rPr>
-          <w:b/>
-          <w:color w:val="365F91"/>
-        </w:rPr>
-      </w:pPr>
-    </w:p>
-    <w:p>
-      <w:pPr>
-        <w:pStyle w:val="PargrafodaLista"/>
-        <w:ind w:left="720" w:firstLine="0"/>
-        <w:jc w:val="left"/>
-        <w:rPr>
-          <w:b/>
-          <w:color w:val="365F91"/>
-        </w:rPr>
-      </w:pPr>
-    </w:p>
-    <w:p>
-      <w:pPr>
-        <w:pStyle w:val="PargrafodaLista"/>
-        <w:ind w:left="720" w:firstLine="0"/>
         <w:jc w:val="left"/>
         <w:rPr>
           <w:b/>
@@ -3405,7 +3406,6 @@
           <w:color w:val="365F91"/>
           <w:lang w:val="pt-BR" w:eastAsia="pt-BR" w:bidi="ar-SA"/>
         </w:rPr>
-        <w:lastRenderedPageBreak/>
         <w:t>REFERÊNCIAS BIBLIOGRÁFICAS</w:t>
       </w:r>
     </w:p>
@@ -3477,7 +3477,81 @@
         <w:rPr>
           <w:rFonts w:ascii="Arial" w:hAnsi="Arial" w:cs="Arial"/>
         </w:rPr>
-        <w:t xml:space="preserve">=FOSl6PnBhtc&gt;. Acesso em: </w:t>
+        <w:t>=FOSl6PnBhtc&gt;. Acesso em: 10 nov. 2024.</w:t>
+      </w:r>
+    </w:p>
+    <w:p>
+      <w:pPr>
+        <w:pStyle w:val="NormalWeb"/>
+        <w:rPr>
+          <w:rFonts w:ascii="Arial" w:hAnsi="Arial" w:cs="Arial"/>
+        </w:rPr>
+      </w:pPr>
+      <w:proofErr w:type="spellStart"/>
+      <w:r>
+        <w:rPr>
+          <w:rFonts w:ascii="Arial" w:hAnsi="Arial" w:cs="Arial"/>
+          <w:b/>
+          <w:bCs/>
+        </w:rPr>
+        <w:t>Pygame</w:t>
+      </w:r>
+      <w:proofErr w:type="spellEnd"/>
+      <w:r>
+        <w:rPr>
+          <w:rFonts w:ascii="Arial" w:hAnsi="Arial" w:cs="Arial"/>
+          <w:b/>
+          <w:bCs/>
+        </w:rPr>
+        <w:t xml:space="preserve"> Front Page — </w:t>
+      </w:r>
+      <w:proofErr w:type="spellStart"/>
+      <w:r>
+        <w:rPr>
+          <w:rFonts w:ascii="Arial" w:hAnsi="Arial" w:cs="Arial"/>
+          <w:b/>
+          <w:bCs/>
+        </w:rPr>
+        <w:t>pygame</w:t>
+      </w:r>
+      <w:proofErr w:type="spellEnd"/>
+      <w:r>
+        <w:rPr>
+          <w:rFonts w:ascii="Arial" w:hAnsi="Arial" w:cs="Arial"/>
+          <w:b/>
+          <w:bCs/>
+        </w:rPr>
+        <w:t xml:space="preserve"> v2.6.0 </w:t>
+      </w:r>
+      <w:proofErr w:type="spellStart"/>
+      <w:r>
+        <w:rPr>
+          <w:rFonts w:ascii="Arial" w:hAnsi="Arial" w:cs="Arial"/>
+          <w:b/>
+          <w:bCs/>
+        </w:rPr>
+        <w:t>documentation</w:t>
+      </w:r>
+      <w:proofErr w:type="spellEnd"/>
+      <w:r>
+        <w:rPr>
+          <w:rFonts w:ascii="Arial" w:hAnsi="Arial" w:cs="Arial"/>
+        </w:rPr>
+        <w:t>. Disponível em: &lt;https://www.pygame.org/</w:t>
+      </w:r>
+      <w:proofErr w:type="spellStart"/>
+      <w:r>
+        <w:rPr>
+          <w:rFonts w:ascii="Arial" w:hAnsi="Arial" w:cs="Arial"/>
+        </w:rPr>
+        <w:t>docs</w:t>
+      </w:r>
+      <w:proofErr w:type="spellEnd"/>
+      <w:r>
+        <w:rPr>
+          <w:rFonts w:ascii="Arial" w:hAnsi="Arial" w:cs="Arial"/>
+        </w:rPr>
+        <w:t xml:space="preserve">/&gt;. Acesso em: </w:t>
       </w:r>
       <w:r>
         <w:rPr>
@@ -3499,71 +3573,141 @@
           <w:rFonts w:ascii="Arial" w:hAnsi="Arial" w:cs="Arial"/>
         </w:rPr>
       </w:pPr>
+      <w:r>
+        <w:rPr>
+          <w:rFonts w:ascii="Arial" w:hAnsi="Arial" w:cs="Arial"/>
+          <w:b/>
+          <w:bCs/>
+        </w:rPr>
+        <w:t>O tutorial do Python</w:t>
+      </w:r>
+      <w:r>
+        <w:rPr>
+          <w:rFonts w:ascii="Arial" w:hAnsi="Arial" w:cs="Arial"/>
+        </w:rPr>
+        <w:t>. Disponível em: &lt;https://docs.python.org/</w:t>
+      </w:r>
       <w:proofErr w:type="spellStart"/>
       <w:r>
         <w:rPr>
           <w:rFonts w:ascii="Arial" w:hAnsi="Arial" w:cs="Arial"/>
+        </w:rPr>
+        <w:t>pt-br</w:t>
+      </w:r>
+      <w:proofErr w:type="spellEnd"/>
+      <w:r>
+        <w:rPr>
+          <w:rFonts w:ascii="Arial" w:hAnsi="Arial" w:cs="Arial"/>
+        </w:rPr>
+        <w:t xml:space="preserve">/3/tutorial/&gt;. Acesso em: </w:t>
+      </w:r>
+      <w:r>
+        <w:rPr>
+          <w:rFonts w:ascii="Arial" w:hAnsi="Arial" w:cs="Arial"/>
+        </w:rPr>
+        <w:t>11</w:t>
+      </w:r>
+      <w:r>
+        <w:rPr>
+          <w:rFonts w:ascii="Arial" w:hAnsi="Arial" w:cs="Arial"/>
+        </w:rPr>
+        <w:t xml:space="preserve"> nov. 2024.</w:t>
+      </w:r>
+    </w:p>
+    <w:p>
+      <w:pPr>
+        <w:pStyle w:val="NormalWeb"/>
+        <w:rPr>
+          <w:rFonts w:ascii="Arial" w:hAnsi="Arial" w:cs="Arial"/>
+        </w:rPr>
+      </w:pPr>
+      <w:r>
+        <w:rPr>
+          <w:rFonts w:ascii="Arial" w:hAnsi="Arial" w:cs="Arial"/>
+        </w:rPr>
+        <w:t>SILVA, F. </w:t>
+      </w:r>
+      <w:r>
+        <w:rPr>
+          <w:rFonts w:ascii="Arial" w:hAnsi="Arial" w:cs="Arial"/>
           <w:b/>
           <w:bCs/>
         </w:rPr>
-        <w:t>Pygame</w:t>
+        <w:t>Arcade</w:t>
+      </w:r>
+      <w:r>
+        <w:rPr>
+          <w:rFonts w:ascii="Arial" w:hAnsi="Arial" w:cs="Arial"/>
+        </w:rPr>
+        <w:t>. Disponível em: &lt;https://bdjogos.com.br/</w:t>
+      </w:r>
+      <w:proofErr w:type="spellStart"/>
+      <w:r>
+        <w:rPr>
+          <w:rFonts w:ascii="Arial" w:hAnsi="Arial" w:cs="Arial"/>
+        </w:rPr>
+        <w:t>console.php?id</w:t>
       </w:r>
       <w:proofErr w:type="spellEnd"/>
       <w:r>
         <w:rPr>
           <w:rFonts w:ascii="Arial" w:hAnsi="Arial" w:cs="Arial"/>
+        </w:rPr>
+        <w:t xml:space="preserve">=6&amp;g=7&gt;. Acesso em: </w:t>
+      </w:r>
+      <w:r>
+        <w:rPr>
+          <w:rFonts w:ascii="Arial" w:hAnsi="Arial" w:cs="Arial"/>
+        </w:rPr>
+        <w:t>11</w:t>
+      </w:r>
+      <w:r>
+        <w:rPr>
+          <w:rFonts w:ascii="Arial" w:hAnsi="Arial" w:cs="Arial"/>
+        </w:rPr>
+        <w:t xml:space="preserve"> nov. 2024.</w:t>
+      </w:r>
+    </w:p>
+    <w:p>
+      <w:pPr>
+        <w:pStyle w:val="NormalWeb"/>
+        <w:rPr>
+          <w:rFonts w:ascii="Arial" w:hAnsi="Arial" w:cs="Arial"/>
+        </w:rPr>
+      </w:pPr>
+      <w:r>
+        <w:rPr>
+          <w:rFonts w:ascii="Arial" w:hAnsi="Arial" w:cs="Arial"/>
+        </w:rPr>
+        <w:t>GAMEDEV, C. E. </w:t>
+      </w:r>
+      <w:r>
+        <w:rPr>
+          <w:rFonts w:ascii="Arial" w:hAnsi="Arial" w:cs="Arial"/>
           <w:b/>
           <w:bCs/>
         </w:rPr>
-        <w:t xml:space="preserve"> Front Page — </w:t>
+        <w:t>6 JOGOS Feitos na GODOT para te INSPIRAR! - Semana 46</w:t>
+      </w:r>
+      <w:r>
+        <w:rPr>
+          <w:rFonts w:ascii="Arial" w:hAnsi="Arial" w:cs="Arial"/>
+        </w:rPr>
+        <w:t>. Disponível em: &lt;https://www.youtube.com/</w:t>
       </w:r>
       <w:proofErr w:type="spellStart"/>
       <w:r>
         <w:rPr>
           <w:rFonts w:ascii="Arial" w:hAnsi="Arial" w:cs="Arial"/>
-          <w:b/>
-          <w:bCs/>
-        </w:rPr>
-        <w:t>pygame</w:t>
+        </w:rPr>
+        <w:t>watch?v</w:t>
       </w:r>
       <w:proofErr w:type="spellEnd"/>
       <w:r>
         <w:rPr>
           <w:rFonts w:ascii="Arial" w:hAnsi="Arial" w:cs="Arial"/>
-          <w:b/>
-          <w:bCs/>
-        </w:rPr>
-        <w:t xml:space="preserve"> v2.6.0 </w:t>
-      </w:r>
-      <w:proofErr w:type="spellStart"/>
-      <w:r>
-        <w:rPr>
-          <w:rFonts w:ascii="Arial" w:hAnsi="Arial" w:cs="Arial"/>
-          <w:b/>
-          <w:bCs/>
-        </w:rPr>
-        <w:t>documentation</w:t>
-      </w:r>
-      <w:proofErr w:type="spellEnd"/>
-      <w:r>
-        <w:rPr>
-          <w:rFonts w:ascii="Arial" w:hAnsi="Arial" w:cs="Arial"/>
-        </w:rPr>
-        <w:t>. Disponível em: &lt;https://www.pygame.org/</w:t>
-      </w:r>
-      <w:proofErr w:type="spellStart"/>
-      <w:r>
-        <w:rPr>
-          <w:rFonts w:ascii="Arial" w:hAnsi="Arial" w:cs="Arial"/>
-        </w:rPr>
-        <w:t>docs</w:t>
-      </w:r>
-      <w:proofErr w:type="spellEnd"/>
-      <w:r>
-        <w:rPr>
-          <w:rFonts w:ascii="Arial" w:hAnsi="Arial" w:cs="Arial"/>
-        </w:rPr>
-        <w:t xml:space="preserve">/&gt;. Acesso em: </w:t>
+        </w:rPr>
+        <w:t xml:space="preserve">=BzHOCHKiFu0&gt;. Acesso em: </w:t>
       </w:r>
       <w:r>
         <w:rPr>
@@ -3578,209 +3722,10 @@
         <w:t xml:space="preserve"> nov. 2024.</w:t>
       </w:r>
     </w:p>
-    <w:p>
-      <w:pPr>
-        <w:pStyle w:val="NormalWeb"/>
-        <w:rPr>
-          <w:rFonts w:ascii="Arial" w:hAnsi="Arial" w:cs="Arial"/>
-        </w:rPr>
-      </w:pPr>
-      <w:r>
-        <w:rPr>
-          <w:rFonts w:ascii="Arial" w:hAnsi="Arial" w:cs="Arial"/>
-          <w:b/>
-          <w:bCs/>
-        </w:rPr>
-        <w:t>O tutorial do Python</w:t>
-      </w:r>
-      <w:r>
-        <w:rPr>
-          <w:rFonts w:ascii="Arial" w:hAnsi="Arial" w:cs="Arial"/>
-        </w:rPr>
-        <w:t>. Disponível em: &lt;https://docs.python.org/</w:t>
-      </w:r>
-      <w:proofErr w:type="spellStart"/>
-      <w:r>
-        <w:rPr>
-          <w:rFonts w:ascii="Arial" w:hAnsi="Arial" w:cs="Arial"/>
-        </w:rPr>
-        <w:t>pt-br</w:t>
-      </w:r>
-      <w:proofErr w:type="spellEnd"/>
-      <w:r>
-        <w:rPr>
-          <w:rFonts w:ascii="Arial" w:hAnsi="Arial" w:cs="Arial"/>
-        </w:rPr>
-        <w:t xml:space="preserve">/3/tutorial/&gt;. Acesso em: </w:t>
-      </w:r>
-      <w:r>
-        <w:rPr>
-          <w:rFonts w:ascii="Arial" w:hAnsi="Arial" w:cs="Arial"/>
-        </w:rPr>
-        <w:t>11</w:t>
-      </w:r>
-      <w:r>
-        <w:rPr>
-          <w:rFonts w:ascii="Arial" w:hAnsi="Arial" w:cs="Arial"/>
-        </w:rPr>
-        <w:t xml:space="preserve"> nov. 2024.</w:t>
-      </w:r>
-    </w:p>
-    <w:p>
-      <w:pPr>
-        <w:pStyle w:val="NormalWeb"/>
-        <w:rPr>
-          <w:rFonts w:ascii="Arial" w:hAnsi="Arial" w:cs="Arial"/>
-        </w:rPr>
-      </w:pPr>
-      <w:r>
-        <w:rPr>
-          <w:rFonts w:ascii="Arial" w:hAnsi="Arial" w:cs="Arial"/>
-        </w:rPr>
-        <w:t>SILVA, F. </w:t>
-      </w:r>
-      <w:r>
-        <w:rPr>
-          <w:rFonts w:ascii="Arial" w:hAnsi="Arial" w:cs="Arial"/>
-          <w:b/>
-          <w:bCs/>
-        </w:rPr>
-        <w:t>Arcade</w:t>
-      </w:r>
-      <w:r>
-        <w:rPr>
-          <w:rFonts w:ascii="Arial" w:hAnsi="Arial" w:cs="Arial"/>
-        </w:rPr>
-        <w:t>. Disponível em: &lt;https://bdjogos.com.br/</w:t>
-      </w:r>
-      <w:proofErr w:type="spellStart"/>
-      <w:r>
-        <w:rPr>
-          <w:rFonts w:ascii="Arial" w:hAnsi="Arial" w:cs="Arial"/>
-        </w:rPr>
-        <w:t>console.php?id</w:t>
-      </w:r>
-      <w:proofErr w:type="spellEnd"/>
-      <w:r>
-        <w:rPr>
-          <w:rFonts w:ascii="Arial" w:hAnsi="Arial" w:cs="Arial"/>
-        </w:rPr>
-        <w:t xml:space="preserve">=6&amp;g=7&gt;. Acesso em: </w:t>
-      </w:r>
-      <w:r>
-        <w:rPr>
-          <w:rFonts w:ascii="Arial" w:hAnsi="Arial" w:cs="Arial"/>
-        </w:rPr>
-        <w:t>11</w:t>
-      </w:r>
-      <w:r>
-        <w:rPr>
-          <w:rFonts w:ascii="Arial" w:hAnsi="Arial" w:cs="Arial"/>
-        </w:rPr>
-        <w:t xml:space="preserve"> nov. 2024.</w:t>
-      </w:r>
-    </w:p>
-    <w:p>
-      <w:pPr>
-        <w:pStyle w:val="NormalWeb"/>
-        <w:rPr>
-          <w:rFonts w:ascii="Arial" w:hAnsi="Arial" w:cs="Arial"/>
-        </w:rPr>
-      </w:pPr>
-      <w:r>
-        <w:rPr>
-          <w:rFonts w:ascii="Arial" w:hAnsi="Arial" w:cs="Arial"/>
-        </w:rPr>
-        <w:t>GAMEDEV, C. E. </w:t>
-      </w:r>
-      <w:r>
-        <w:rPr>
-          <w:rFonts w:ascii="Arial" w:hAnsi="Arial" w:cs="Arial"/>
-          <w:b/>
-          <w:bCs/>
-        </w:rPr>
-        <w:t>6 JOGOS Feitos na GODOT para te INSPIRAR! - Semana 46</w:t>
-      </w:r>
-      <w:r>
-        <w:rPr>
-          <w:rFonts w:ascii="Arial" w:hAnsi="Arial" w:cs="Arial"/>
-        </w:rPr>
-        <w:t>. Disponível em: &lt;https://www.youtube.com/</w:t>
-      </w:r>
-      <w:proofErr w:type="spellStart"/>
-      <w:r>
-        <w:rPr>
-          <w:rFonts w:ascii="Arial" w:hAnsi="Arial" w:cs="Arial"/>
-        </w:rPr>
-        <w:t>watch?v</w:t>
-      </w:r>
-      <w:proofErr w:type="spellEnd"/>
-      <w:r>
-        <w:rPr>
-          <w:rFonts w:ascii="Arial" w:hAnsi="Arial" w:cs="Arial"/>
-        </w:rPr>
-        <w:t xml:space="preserve">=BzHOCHKiFu0&gt;. Acesso em: </w:t>
-      </w:r>
-      <w:r>
-        <w:rPr>
-          <w:rFonts w:ascii="Arial" w:hAnsi="Arial" w:cs="Arial"/>
-        </w:rPr>
-        <w:t>10</w:t>
-      </w:r>
-      <w:r>
-        <w:rPr>
-          <w:rFonts w:ascii="Arial" w:hAnsi="Arial" w:cs="Arial"/>
-        </w:rPr>
-        <w:t xml:space="preserve"> nov. 2024.</w:t>
-      </w:r>
-    </w:p>
-    <w:p>
-      <w:pPr>
-        <w:pStyle w:val="NormalWeb"/>
-        <w:rPr>
-          <w:rFonts w:ascii="Arial" w:hAnsi="Arial" w:cs="Arial"/>
-        </w:rPr>
-      </w:pPr>
-    </w:p>
-    <w:p>
-      <w:pPr>
-        <w:pStyle w:val="NormalWeb"/>
-        <w:rPr>
-          <w:rFonts w:ascii="Arial" w:hAnsi="Arial" w:cs="Arial"/>
-        </w:rPr>
-      </w:pPr>
-    </w:p>
-    <w:p>
-      <w:pPr>
-        <w:pStyle w:val="NormalWeb"/>
-        <w:rPr>
-          <w:rFonts w:ascii="Arial" w:hAnsi="Arial" w:cs="Arial"/>
-        </w:rPr>
-      </w:pPr>
-    </w:p>
-    <w:p>
-      <w:pPr>
-        <w:pStyle w:val="NormalWeb"/>
-        <w:rPr>
-          <w:rFonts w:ascii="Arial" w:hAnsi="Arial" w:cs="Arial"/>
-        </w:rPr>
-      </w:pPr>
-    </w:p>
-    <w:p>
-      <w:pPr>
-        <w:pStyle w:val="PargrafodaLista"/>
-        <w:ind w:left="720" w:firstLine="0"/>
-        <w:jc w:val="left"/>
-        <w:rPr>
-          <w:b/>
-          <w:color w:val="365F91"/>
-        </w:rPr>
-      </w:pPr>
-    </w:p>
     <w:sectPr>
-      <w:headerReference w:type="even" r:id="rId19"/>
-      <w:headerReference w:type="default" r:id="rId20"/>
-      <w:footerReference w:type="default" r:id="rId21"/>
+      <w:headerReference w:type="even" r:id="rId21"/>
+      <w:headerReference w:type="default" r:id="rId22"/>
+      <w:footerReference w:type="default" r:id="rId23"/>
       <w:pgSz w:w="11906" w:h="16838"/>
       <w:pgMar w:top="1701" w:right="1077" w:bottom="1440" w:left="1077" w:header="425" w:footer="113" w:gutter="0"/>
       <w:pgNumType w:start="1"/>
@@ -3989,16 +3934,7 @@
               <w:sz w:val="32"/>
               <w:szCs w:val="32"/>
             </w:rPr>
-            <w:t xml:space="preserve">CADERNO </w:t>
-          </w:r>
-          <w:r>
-            <w:rPr>
-              <w:b/>
-              <w:color w:val="FFFFFF"/>
-              <w:sz w:val="32"/>
-              <w:szCs w:val="32"/>
-            </w:rPr>
-            <w:t>DE CIÊNCIAS EXATAS E TECNOLOGIA</w:t>
+            <w:t>CADERNO DE CIÊNCIAS EXATAS E TECNOLOGIA</w:t>
           </w:r>
         </w:p>
       </w:tc>
@@ -5601,9 +5537,7 @@
       <w:tblStyleRowBandSize w:val="1"/>
       <w:tblStyleColBandSize w:val="1"/>
       <w:tblCellMar>
-        <w:top w:w="0" w:type="dxa"/>
         <w:left w:w="108" w:type="dxa"/>
-        <w:bottom w:w="0" w:type="dxa"/>
         <w:right w:w="108" w:type="dxa"/>
       </w:tblCellMar>
     </w:tblPr>

</xml_diff>